<commit_message>
Change history features to be weighted average with alpha
</commit_message>
<xml_diff>
--- a/language_prediction/Manual Features Creation.docx
+++ b/language_prediction/Manual Features Creation.docx
@@ -281,13 +281,7 @@
         </w:numPr>
       </w:pPr>
       <w:r>
-        <w:t xml:space="preserve">Extreme </w:t>
-      </w:r>
-      <w:r>
-        <w:t>negative</w:t>
-      </w:r>
-      <w:r>
-        <w:t xml:space="preserve"> words:</w:t>
+        <w:t>Extreme negative words:</w:t>
       </w:r>
     </w:p>
     <w:p>
@@ -544,10 +538,7 @@
         </w:numPr>
       </w:pPr>
       <w:r>
-        <w:t xml:space="preserve">1- 100-199 </w:t>
-      </w:r>
-      <w:r>
-        <w:t>characters</w:t>
+        <w:t>1- 100-199 characters</w:t>
       </w:r>
     </w:p>
     <w:p>
@@ -559,10 +550,7 @@
         </w:numPr>
       </w:pPr>
       <w:r>
-        <w:t xml:space="preserve">2- more than 200 </w:t>
-      </w:r>
-      <w:r>
-        <w:t>characters</w:t>
+        <w:t>2- more than 200 characters</w:t>
       </w:r>
     </w:p>
     <w:p>
@@ -574,12 +562,174 @@
         </w:numPr>
       </w:pPr>
       <w:r>
-        <w:t>Positive and negative length</w:t>
-      </w:r>
-      <w:r>
-        <w:t xml:space="preserve"> proportion</w:t>
-      </w:r>
-      <w:r>
+        <w:t>Positive and negative length proportion:</w:t>
+      </w:r>
+    </w:p>
+    <w:p>
+      <w:pPr>
+        <w:pStyle w:val="ListParagraph"/>
+        <w:numPr>
+          <w:ilvl w:val="1"/>
+          <w:numId w:val="1"/>
+        </w:numPr>
+      </w:pPr>
+      <w:r>
+        <w:t xml:space="preserve">Find the length of the positive and negative parts of the review and calculate the proportion: </w:t>
+      </w:r>
+      <w:proofErr w:type="spellStart"/>
+      <w:r>
+        <w:t>positive_len</w:t>
+      </w:r>
+      <w:proofErr w:type="spellEnd"/>
+      <w:r>
+        <w:t>/</w:t>
+      </w:r>
+      <w:proofErr w:type="spellStart"/>
+      <w:r>
+        <w:t>negative_len</w:t>
+      </w:r>
+      <w:proofErr w:type="spellEnd"/>
+    </w:p>
+    <w:p>
+      <w:pPr>
+        <w:pStyle w:val="ListParagraph"/>
+        <w:numPr>
+          <w:ilvl w:val="1"/>
+          <w:numId w:val="1"/>
+        </w:numPr>
+      </w:pPr>
+      <w:r>
+        <w:t>Rank the lengths:</w:t>
+      </w:r>
+    </w:p>
+    <w:p>
+      <w:pPr>
+        <w:pStyle w:val="ListParagraph"/>
+        <w:numPr>
+          <w:ilvl w:val="2"/>
+          <w:numId w:val="1"/>
+        </w:numPr>
+      </w:pPr>
+      <w:r>
+        <w:t xml:space="preserve">0- </w:t>
+      </w:r>
+      <w:r>
+        <w:t>&lt;0.7</w:t>
+      </w:r>
+    </w:p>
+    <w:p>
+      <w:pPr>
+        <w:pStyle w:val="ListParagraph"/>
+        <w:numPr>
+          <w:ilvl w:val="2"/>
+          <w:numId w:val="1"/>
+        </w:numPr>
+      </w:pPr>
+      <w:r>
+        <w:t xml:space="preserve">1- </w:t>
+      </w:r>
+      <w:r>
+        <w:t>0.7-4</w:t>
+      </w:r>
+    </w:p>
+    <w:p>
+      <w:pPr>
+        <w:pStyle w:val="ListParagraph"/>
+        <w:numPr>
+          <w:ilvl w:val="2"/>
+          <w:numId w:val="1"/>
+        </w:numPr>
+      </w:pPr>
+      <w:r>
+        <w:t xml:space="preserve">2- </w:t>
+      </w:r>
+      <w:r>
+        <w:t>&gt;4</w:t>
+      </w:r>
+    </w:p>
+    <w:p>
+      <w:pPr>
+        <w:pStyle w:val="ListParagraph"/>
+        <w:numPr>
+          <w:ilvl w:val="0"/>
+          <w:numId w:val="1"/>
+        </w:numPr>
+        <w:rPr>
+          <w:rFonts w:ascii="Calibri" w:eastAsia="Times New Roman" w:hAnsi="Calibri" w:cs="Calibri"/>
+          <w:color w:val="000000"/>
+          <w:lang w:bidi="he-IL"/>
+        </w:rPr>
+      </w:pPr>
+      <w:r>
+        <w:rPr>
+          <w:rFonts w:ascii="Calibri" w:eastAsia="Times New Roman" w:hAnsi="Calibri" w:cs="Calibri"/>
+          <w:color w:val="000000"/>
+          <w:lang w:bidi="he-IL"/>
+        </w:rPr>
+        <w:t>P</w:t>
+      </w:r>
+      <w:r>
+        <w:rPr>
+          <w:rFonts w:ascii="Calibri" w:eastAsia="Times New Roman" w:hAnsi="Calibri" w:cs="Calibri"/>
+          <w:color w:val="000000"/>
+          <w:lang w:bidi="he-IL"/>
+        </w:rPr>
+        <w:t>revious</w:t>
+      </w:r>
+      <w:r>
+        <w:rPr>
+          <w:rFonts w:ascii="Calibri" w:eastAsia="Times New Roman" w:hAnsi="Calibri" w:cs="Calibri"/>
+          <w:color w:val="000000"/>
+          <w:lang w:bidi="he-IL"/>
+        </w:rPr>
+        <w:t xml:space="preserve"> </w:t>
+      </w:r>
+      <w:r>
+        <w:rPr>
+          <w:rFonts w:ascii="Calibri" w:eastAsia="Times New Roman" w:hAnsi="Calibri" w:cs="Calibri"/>
+          <w:color w:val="000000"/>
+          <w:lang w:bidi="he-IL"/>
+        </w:rPr>
+        <w:t>round</w:t>
+      </w:r>
+      <w:r>
+        <w:rPr>
+          <w:rFonts w:ascii="Calibri" w:eastAsia="Times New Roman" w:hAnsi="Calibri" w:cs="Calibri"/>
+          <w:color w:val="000000"/>
+          <w:lang w:bidi="he-IL"/>
+        </w:rPr>
+        <w:t xml:space="preserve"> </w:t>
+      </w:r>
+      <w:r>
+        <w:rPr>
+          <w:rFonts w:ascii="Calibri" w:eastAsia="Times New Roman" w:hAnsi="Calibri" w:cs="Calibri"/>
+          <w:color w:val="000000"/>
+          <w:lang w:bidi="he-IL"/>
+        </w:rPr>
+        <w:t>lottery</w:t>
+      </w:r>
+      <w:r>
+        <w:rPr>
+          <w:rFonts w:ascii="Calibri" w:eastAsia="Times New Roman" w:hAnsi="Calibri" w:cs="Calibri"/>
+          <w:color w:val="000000"/>
+          <w:lang w:bidi="he-IL"/>
+        </w:rPr>
+        <w:t xml:space="preserve"> </w:t>
+      </w:r>
+      <w:r>
+        <w:rPr>
+          <w:rFonts w:ascii="Calibri" w:eastAsia="Times New Roman" w:hAnsi="Calibri" w:cs="Calibri"/>
+          <w:color w:val="000000"/>
+          <w:lang w:bidi="he-IL"/>
+        </w:rPr>
+        <w:t>result</w:t>
+      </w:r>
+      <w:r>
+        <w:rPr>
+          <w:rFonts w:ascii="Calibri" w:eastAsia="Times New Roman" w:hAnsi="Calibri" w:cs="Calibri"/>
+          <w:color w:val="000000"/>
+          <w:lang w:bidi="he-IL"/>
+        </w:rPr>
         <w:t>:</w:t>
       </w:r>
     </w:p>
@@ -590,82 +740,416 @@
           <w:ilvl w:val="1"/>
           <w:numId w:val="1"/>
         </w:numPr>
-      </w:pPr>
-      <w:r>
-        <w:t>Find the length of the positive and negative parts of the review</w:t>
-      </w:r>
-      <w:r>
-        <w:t xml:space="preserve"> and calculate the proportion: </w:t>
-      </w:r>
+        <w:rPr>
+          <w:rFonts w:ascii="Calibri" w:eastAsia="Times New Roman" w:hAnsi="Calibri" w:cs="Calibri"/>
+          <w:color w:val="000000"/>
+          <w:lang w:bidi="he-IL"/>
+        </w:rPr>
+      </w:pPr>
+      <w:r>
+        <w:rPr>
+          <w:rFonts w:ascii="Calibri" w:eastAsia="Times New Roman" w:hAnsi="Calibri" w:cs="Calibri"/>
+          <w:color w:val="000000"/>
+          <w:lang w:bidi="he-IL"/>
+        </w:rPr>
+        <w:t>low</w:t>
+      </w:r>
+      <w:r>
+        <w:rPr>
+          <w:rFonts w:ascii="Calibri" w:eastAsia="Times New Roman" w:hAnsi="Calibri" w:cs="Calibri"/>
+          <w:color w:val="000000"/>
+          <w:lang w:bidi="he-IL"/>
+        </w:rPr>
+        <w:t>:</w:t>
+      </w:r>
+      <w:r>
+        <w:rPr>
+          <w:rFonts w:ascii="Calibri" w:eastAsia="Times New Roman" w:hAnsi="Calibri" w:cs="Calibri"/>
+          <w:color w:val="000000"/>
+          <w:lang w:bidi="he-IL"/>
+        </w:rPr>
+        <w:t xml:space="preserve"> </w:t>
+      </w:r>
+      <w:r>
+        <w:rPr>
+          <w:rFonts w:ascii="Calibri" w:eastAsia="Times New Roman" w:hAnsi="Calibri" w:cs="Calibri"/>
+          <w:color w:val="000000"/>
+          <w:lang w:bidi="he-IL"/>
+        </w:rPr>
+        <w:t>x&lt;</w:t>
+      </w:r>
+      <w:r>
+        <w:rPr>
+          <w:rFonts w:ascii="Calibri" w:eastAsia="Times New Roman" w:hAnsi="Calibri" w:cs="Calibri"/>
+          <w:color w:val="000000"/>
+          <w:lang w:bidi="he-IL"/>
+        </w:rPr>
+        <w:t>3</w:t>
+      </w:r>
+    </w:p>
+    <w:p>
+      <w:pPr>
+        <w:pStyle w:val="ListParagraph"/>
+        <w:numPr>
+          <w:ilvl w:val="1"/>
+          <w:numId w:val="1"/>
+        </w:numPr>
+        <w:rPr>
+          <w:rFonts w:ascii="Calibri" w:eastAsia="Times New Roman" w:hAnsi="Calibri" w:cs="Calibri"/>
+          <w:color w:val="000000"/>
+          <w:lang w:bidi="he-IL"/>
+        </w:rPr>
+      </w:pPr>
+      <w:r>
+        <w:rPr>
+          <w:rFonts w:ascii="Calibri" w:eastAsia="Times New Roman" w:hAnsi="Calibri" w:cs="Calibri"/>
+          <w:color w:val="000000"/>
+          <w:lang w:bidi="he-IL"/>
+        </w:rPr>
+        <w:t>med1</w:t>
+      </w:r>
+      <w:r>
+        <w:rPr>
+          <w:rFonts w:ascii="Calibri" w:eastAsia="Times New Roman" w:hAnsi="Calibri" w:cs="Calibri"/>
+          <w:color w:val="000000"/>
+          <w:lang w:bidi="he-IL"/>
+        </w:rPr>
+        <w:t>: 3&lt;</w:t>
+      </w:r>
+      <w:r>
+        <w:rPr>
+          <w:rFonts w:ascii="Calibri" w:eastAsia="Times New Roman" w:hAnsi="Calibri" w:cs="Calibri"/>
+          <w:color w:val="000000"/>
+          <w:lang w:bidi="he-IL"/>
+        </w:rPr>
+        <w:t>=</w:t>
+      </w:r>
+      <w:r>
+        <w:rPr>
+          <w:rFonts w:ascii="Calibri" w:eastAsia="Times New Roman" w:hAnsi="Calibri" w:cs="Calibri"/>
+          <w:color w:val="000000"/>
+          <w:lang w:bidi="he-IL"/>
+        </w:rPr>
+        <w:t>x&lt;</w:t>
+      </w:r>
+      <w:r>
+        <w:rPr>
+          <w:rFonts w:ascii="Calibri" w:eastAsia="Times New Roman" w:hAnsi="Calibri" w:cs="Calibri"/>
+          <w:color w:val="000000"/>
+          <w:lang w:bidi="he-IL"/>
+        </w:rPr>
+        <w:t>=</w:t>
+      </w:r>
+      <w:r>
+        <w:rPr>
+          <w:rFonts w:ascii="Calibri" w:eastAsia="Times New Roman" w:hAnsi="Calibri" w:cs="Calibri"/>
+          <w:color w:val="000000"/>
+          <w:lang w:bidi="he-IL"/>
+        </w:rPr>
+        <w:t>5</w:t>
+      </w:r>
+    </w:p>
+    <w:p>
+      <w:pPr>
+        <w:pStyle w:val="ListParagraph"/>
+        <w:numPr>
+          <w:ilvl w:val="1"/>
+          <w:numId w:val="1"/>
+        </w:numPr>
+        <w:rPr>
+          <w:rFonts w:ascii="Calibri" w:eastAsia="Times New Roman" w:hAnsi="Calibri" w:cs="Calibri"/>
+          <w:color w:val="000000"/>
+          <w:lang w:bidi="he-IL"/>
+        </w:rPr>
+      </w:pPr>
+      <w:r>
+        <w:rPr>
+          <w:rFonts w:ascii="Calibri" w:eastAsia="Times New Roman" w:hAnsi="Calibri" w:cs="Calibri"/>
+          <w:color w:val="000000"/>
+          <w:lang w:bidi="he-IL"/>
+        </w:rPr>
+        <w:t>m</w:t>
+      </w:r>
+      <w:r>
+        <w:rPr>
+          <w:rFonts w:ascii="Calibri" w:eastAsia="Times New Roman" w:hAnsi="Calibri" w:cs="Calibri"/>
+          <w:color w:val="000000"/>
+          <w:lang w:bidi="he-IL"/>
+        </w:rPr>
+        <w:t>e</w:t>
+      </w:r>
+      <w:r>
+        <w:rPr>
+          <w:rFonts w:ascii="Calibri" w:eastAsia="Times New Roman" w:hAnsi="Calibri" w:cs="Calibri"/>
+          <w:color w:val="000000"/>
+          <w:lang w:bidi="he-IL"/>
+        </w:rPr>
+        <w:t>d2</w:t>
+      </w:r>
+      <w:r>
+        <w:rPr>
+          <w:rFonts w:ascii="Calibri" w:eastAsia="Times New Roman" w:hAnsi="Calibri" w:cs="Calibri"/>
+          <w:color w:val="000000"/>
+          <w:lang w:bidi="he-IL"/>
+        </w:rPr>
+        <w:t>:</w:t>
+      </w:r>
+      <w:r>
+        <w:rPr>
+          <w:rFonts w:ascii="Calibri" w:eastAsia="Times New Roman" w:hAnsi="Calibri" w:cs="Calibri"/>
+          <w:color w:val="000000"/>
+          <w:lang w:bidi="he-IL"/>
+        </w:rPr>
+        <w:t xml:space="preserve"> 5&lt;x&lt;</w:t>
+      </w:r>
+      <w:r>
+        <w:rPr>
+          <w:rFonts w:ascii="Calibri" w:eastAsia="Times New Roman" w:hAnsi="Calibri" w:cs="Calibri"/>
+          <w:color w:val="000000"/>
+          <w:lang w:bidi="he-IL"/>
+        </w:rPr>
+        <w:t>8</w:t>
+      </w:r>
+    </w:p>
+    <w:p>
+      <w:pPr>
+        <w:pStyle w:val="ListParagraph"/>
+        <w:numPr>
+          <w:ilvl w:val="1"/>
+          <w:numId w:val="1"/>
+        </w:numPr>
+        <w:rPr>
+          <w:rFonts w:ascii="Calibri" w:eastAsia="Times New Roman" w:hAnsi="Calibri" w:cs="Calibri"/>
+          <w:color w:val="000000"/>
+          <w:lang w:bidi="he-IL"/>
+        </w:rPr>
+      </w:pPr>
+      <w:r>
+        <w:rPr>
+          <w:rFonts w:ascii="Calibri" w:eastAsia="Times New Roman" w:hAnsi="Calibri" w:cs="Calibri"/>
+          <w:color w:val="000000"/>
+          <w:lang w:bidi="he-IL"/>
+        </w:rPr>
+        <w:t>high</w:t>
+      </w:r>
+      <w:r>
+        <w:rPr>
+          <w:rFonts w:ascii="Calibri" w:eastAsia="Times New Roman" w:hAnsi="Calibri" w:cs="Calibri"/>
+          <w:color w:val="000000"/>
+          <w:lang w:bidi="he-IL"/>
+        </w:rPr>
+        <w:t>:</w:t>
+      </w:r>
+      <w:r>
+        <w:rPr>
+          <w:rFonts w:ascii="Calibri" w:eastAsia="Times New Roman" w:hAnsi="Calibri" w:cs="Calibri"/>
+          <w:color w:val="000000"/>
+          <w:lang w:bidi="he-IL"/>
+        </w:rPr>
+        <w:t xml:space="preserve"> </w:t>
+      </w:r>
+      <w:r>
+        <w:rPr>
+          <w:rFonts w:ascii="Calibri" w:eastAsia="Times New Roman" w:hAnsi="Calibri" w:cs="Calibri"/>
+          <w:color w:val="000000"/>
+          <w:lang w:bidi="he-IL"/>
+        </w:rPr>
+        <w:t>x</w:t>
+      </w:r>
+      <w:r>
+        <w:rPr>
+          <w:rFonts w:ascii="Calibri" w:eastAsia="Times New Roman" w:hAnsi="Calibri" w:cs="Calibri"/>
+          <w:color w:val="000000"/>
+          <w:lang w:bidi="he-IL"/>
+        </w:rPr>
+        <w:t>&gt;=8</w:t>
+      </w:r>
+    </w:p>
+    <w:p>
+      <w:pPr>
+        <w:pStyle w:val="ListParagraph"/>
+        <w:numPr>
+          <w:ilvl w:val="0"/>
+          <w:numId w:val="1"/>
+        </w:numPr>
+        <w:rPr>
+          <w:rFonts w:ascii="Calibri" w:eastAsia="Times New Roman" w:hAnsi="Calibri" w:cs="Calibri"/>
+          <w:color w:val="000000"/>
+          <w:lang w:bidi="he-IL"/>
+        </w:rPr>
+      </w:pPr>
+      <w:r>
+        <w:rPr>
+          <w:rFonts w:ascii="Calibri" w:eastAsia="Times New Roman" w:hAnsi="Calibri" w:cs="Calibri"/>
+          <w:color w:val="000000"/>
+          <w:lang w:bidi="he-IL"/>
+        </w:rPr>
+        <w:t>seconds on page (DM page):</w:t>
+      </w:r>
+    </w:p>
+    <w:p>
+      <w:pPr>
+        <w:pStyle w:val="ListParagraph"/>
+        <w:numPr>
+          <w:ilvl w:val="1"/>
+          <w:numId w:val="1"/>
+        </w:numPr>
+        <w:rPr>
+          <w:rFonts w:ascii="Calibri" w:eastAsia="Times New Roman" w:hAnsi="Calibri" w:cs="Calibri"/>
+          <w:color w:val="000000"/>
+          <w:lang w:bidi="he-IL"/>
+        </w:rPr>
+      </w:pPr>
+      <w:r>
+        <w:rPr>
+          <w:rFonts w:ascii="Calibri" w:eastAsia="Times New Roman" w:hAnsi="Calibri" w:cs="Calibri"/>
+          <w:color w:val="000000"/>
+          <w:lang w:bidi="he-IL"/>
+        </w:rPr>
+        <w:t xml:space="preserve">low: </w:t>
+      </w:r>
+      <w:r>
+        <w:rPr>
+          <w:rFonts w:ascii="Calibri" w:eastAsia="Times New Roman" w:hAnsi="Calibri" w:cs="Calibri"/>
+          <w:color w:val="000000"/>
+          <w:lang w:bidi="he-IL"/>
+        </w:rPr>
+        <w:t>x&lt;15</w:t>
+      </w:r>
+    </w:p>
+    <w:p>
+      <w:pPr>
+        <w:pStyle w:val="ListParagraph"/>
+        <w:numPr>
+          <w:ilvl w:val="1"/>
+          <w:numId w:val="1"/>
+        </w:numPr>
+        <w:rPr>
+          <w:rFonts w:ascii="Calibri" w:eastAsia="Times New Roman" w:hAnsi="Calibri" w:cs="Calibri"/>
+          <w:color w:val="000000"/>
+          <w:lang w:bidi="he-IL"/>
+        </w:rPr>
+      </w:pPr>
+      <w:r>
+        <w:rPr>
+          <w:rFonts w:ascii="Calibri" w:eastAsia="Times New Roman" w:hAnsi="Calibri" w:cs="Calibri"/>
+          <w:color w:val="000000"/>
+          <w:lang w:bidi="he-IL"/>
+        </w:rPr>
+        <w:t>med: 15&lt;=x&lt;30</w:t>
+      </w:r>
+    </w:p>
+    <w:p>
+      <w:pPr>
+        <w:pStyle w:val="ListParagraph"/>
+        <w:numPr>
+          <w:ilvl w:val="1"/>
+          <w:numId w:val="1"/>
+        </w:numPr>
+        <w:rPr>
+          <w:rFonts w:ascii="Calibri" w:eastAsia="Times New Roman" w:hAnsi="Calibri" w:cs="Calibri"/>
+          <w:color w:val="000000"/>
+          <w:lang w:bidi="he-IL"/>
+        </w:rPr>
+      </w:pPr>
+      <w:r>
+        <w:rPr>
+          <w:rFonts w:ascii="Calibri" w:eastAsia="Times New Roman" w:hAnsi="Calibri" w:cs="Calibri"/>
+          <w:color w:val="000000"/>
+          <w:lang w:bidi="he-IL"/>
+        </w:rPr>
+        <w:t>high: x&gt;=30</w:t>
+      </w:r>
+    </w:p>
+    <w:p>
+      <w:pPr>
+        <w:ind w:left="1800"/>
+      </w:pPr>
+    </w:p>
+    <w:p>
+      <w:r>
+        <w:br w:type="page"/>
+      </w:r>
+    </w:p>
+    <w:p>
+      <w:pPr>
+        <w:rPr>
+          <w:b/>
+          <w:bCs/>
+        </w:rPr>
+      </w:pPr>
+      <w:r>
+        <w:rPr>
+          <w:b/>
+          <w:bCs/>
+        </w:rPr>
+        <w:lastRenderedPageBreak/>
+        <w:t>Global</w:t>
+      </w:r>
+      <w:r>
+        <w:rPr>
+          <w:b/>
+          <w:bCs/>
+        </w:rPr>
+        <w:t xml:space="preserve"> Features:</w:t>
+      </w:r>
+    </w:p>
+    <w:p>
+      <w:pPr>
+        <w:pStyle w:val="ListParagraph"/>
+        <w:numPr>
+          <w:ilvl w:val="0"/>
+          <w:numId w:val="1"/>
+        </w:numPr>
+      </w:pPr>
+      <w:r>
+        <w:t>Gender</w:t>
+      </w:r>
+    </w:p>
+    <w:p>
+      <w:pPr>
+        <w:pStyle w:val="ListParagraph"/>
+        <w:numPr>
+          <w:ilvl w:val="0"/>
+          <w:numId w:val="1"/>
+        </w:numPr>
+      </w:pPr>
       <w:proofErr w:type="spellStart"/>
       <w:r>
-        <w:t>positive_len</w:t>
+        <w:t>History_decisions</w:t>
       </w:r>
       <w:proofErr w:type="spellEnd"/>
       <w:r>
-        <w:t>/</w:t>
-      </w:r>
+        <w:t xml:space="preserve">: </w:t>
+      </w:r>
+      <w:r>
+        <w:t xml:space="preserve">The </w:t>
+      </w:r>
+      <w:r>
+        <w:t>proportion of rounds the DM chose the hotel</w:t>
+      </w:r>
+    </w:p>
+    <w:p>
+      <w:pPr>
+        <w:pStyle w:val="ListParagraph"/>
+        <w:numPr>
+          <w:ilvl w:val="0"/>
+          <w:numId w:val="1"/>
+        </w:numPr>
+      </w:pPr>
       <w:proofErr w:type="spellStart"/>
       <w:r>
-        <w:t>negative_len</w:t>
+        <w:t>history_lottery_result_high</w:t>
       </w:r>
       <w:proofErr w:type="spellEnd"/>
-    </w:p>
-    <w:p>
-      <w:pPr>
-        <w:pStyle w:val="ListParagraph"/>
-        <w:numPr>
-          <w:ilvl w:val="1"/>
-          <w:numId w:val="1"/>
-        </w:numPr>
-      </w:pPr>
-      <w:r>
-        <w:t>Rank the lengths:</w:t>
-      </w:r>
-    </w:p>
-    <w:p>
-      <w:pPr>
-        <w:pStyle w:val="ListParagraph"/>
-        <w:numPr>
-          <w:ilvl w:val="2"/>
-          <w:numId w:val="1"/>
-        </w:numPr>
-      </w:pPr>
-      <w:r>
-        <w:t xml:space="preserve">0- </w:t>
-      </w:r>
-      <w:r>
-        <w:t>&lt;0.7</w:t>
-      </w:r>
-    </w:p>
-    <w:p>
-      <w:pPr>
-        <w:pStyle w:val="ListParagraph"/>
-        <w:numPr>
-          <w:ilvl w:val="2"/>
-          <w:numId w:val="1"/>
-        </w:numPr>
-      </w:pPr>
-      <w:r>
-        <w:t xml:space="preserve">1- </w:t>
-      </w:r>
-      <w:r>
-        <w:t>0.7-4</w:t>
-      </w:r>
-    </w:p>
-    <w:p>
-      <w:pPr>
-        <w:pStyle w:val="ListParagraph"/>
-        <w:numPr>
-          <w:ilvl w:val="2"/>
-          <w:numId w:val="1"/>
-        </w:numPr>
-      </w:pPr>
-      <w:r>
-        <w:t xml:space="preserve">2- </w:t>
-      </w:r>
-      <w:r>
-        <w:t>&gt;4</w:t>
+      <w:r>
+        <w:t xml:space="preserve">: The proportion of rounds the results of the lottery was higher than 8 </w:t>
+      </w:r>
+      <w:r>
+        <w:sym w:font="Wingdings" w:char="F0E0"/>
+      </w:r>
+      <w:r>
+        <w:t xml:space="preserve"> the payoff was positive</w:t>
       </w:r>
     </w:p>
     <w:p>
@@ -675,468 +1159,149 @@
           <w:ilvl w:val="0"/>
           <w:numId w:val="1"/>
         </w:numPr>
-        <w:rPr>
-          <w:rFonts w:ascii="Calibri" w:eastAsia="Times New Roman" w:hAnsi="Calibri" w:cs="Calibri"/>
-          <w:color w:val="000000"/>
-          <w:lang w:bidi="he-IL"/>
-        </w:rPr>
-      </w:pPr>
-      <w:r>
-        <w:rPr>
-          <w:rFonts w:ascii="Calibri" w:eastAsia="Times New Roman" w:hAnsi="Calibri" w:cs="Calibri"/>
-          <w:color w:val="000000"/>
-          <w:lang w:bidi="he-IL"/>
-        </w:rPr>
-        <w:t>P</w:t>
-      </w:r>
-      <w:r>
-        <w:rPr>
-          <w:rFonts w:ascii="Calibri" w:eastAsia="Times New Roman" w:hAnsi="Calibri" w:cs="Calibri"/>
-          <w:color w:val="000000"/>
-          <w:lang w:bidi="he-IL"/>
-        </w:rPr>
-        <w:t>revious</w:t>
-      </w:r>
-      <w:r>
-        <w:rPr>
-          <w:rFonts w:ascii="Calibri" w:eastAsia="Times New Roman" w:hAnsi="Calibri" w:cs="Calibri"/>
-          <w:color w:val="000000"/>
-          <w:lang w:bidi="he-IL"/>
-        </w:rPr>
-        <w:t xml:space="preserve"> </w:t>
-      </w:r>
-      <w:r>
-        <w:rPr>
-          <w:rFonts w:ascii="Calibri" w:eastAsia="Times New Roman" w:hAnsi="Calibri" w:cs="Calibri"/>
-          <w:color w:val="000000"/>
-          <w:lang w:bidi="he-IL"/>
-        </w:rPr>
-        <w:t>round</w:t>
-      </w:r>
-      <w:r>
-        <w:rPr>
-          <w:rFonts w:ascii="Calibri" w:eastAsia="Times New Roman" w:hAnsi="Calibri" w:cs="Calibri"/>
-          <w:color w:val="000000"/>
-          <w:lang w:bidi="he-IL"/>
-        </w:rPr>
-        <w:t xml:space="preserve"> </w:t>
-      </w:r>
-      <w:r>
-        <w:rPr>
-          <w:rFonts w:ascii="Calibri" w:eastAsia="Times New Roman" w:hAnsi="Calibri" w:cs="Calibri"/>
-          <w:color w:val="000000"/>
-          <w:lang w:bidi="he-IL"/>
-        </w:rPr>
-        <w:t>lottery</w:t>
-      </w:r>
-      <w:r>
-        <w:rPr>
-          <w:rFonts w:ascii="Calibri" w:eastAsia="Times New Roman" w:hAnsi="Calibri" w:cs="Calibri"/>
-          <w:color w:val="000000"/>
-          <w:lang w:bidi="he-IL"/>
-        </w:rPr>
-        <w:t xml:space="preserve"> </w:t>
-      </w:r>
-      <w:r>
-        <w:rPr>
-          <w:rFonts w:ascii="Calibri" w:eastAsia="Times New Roman" w:hAnsi="Calibri" w:cs="Calibri"/>
-          <w:color w:val="000000"/>
-          <w:lang w:bidi="he-IL"/>
-        </w:rPr>
-        <w:t>result</w:t>
-      </w:r>
-      <w:r>
-        <w:rPr>
-          <w:rFonts w:ascii="Calibri" w:eastAsia="Times New Roman" w:hAnsi="Calibri" w:cs="Calibri"/>
-          <w:color w:val="000000"/>
-          <w:lang w:bidi="he-IL"/>
-        </w:rPr>
-        <w:t>:</w:t>
-      </w:r>
-    </w:p>
-    <w:p>
-      <w:pPr>
-        <w:pStyle w:val="ListParagraph"/>
-        <w:numPr>
-          <w:ilvl w:val="1"/>
-          <w:numId w:val="1"/>
-        </w:numPr>
-        <w:rPr>
-          <w:rFonts w:ascii="Calibri" w:eastAsia="Times New Roman" w:hAnsi="Calibri" w:cs="Calibri"/>
-          <w:color w:val="000000"/>
-          <w:lang w:bidi="he-IL"/>
-        </w:rPr>
-      </w:pPr>
-      <w:r>
-        <w:rPr>
-          <w:rFonts w:ascii="Calibri" w:eastAsia="Times New Roman" w:hAnsi="Calibri" w:cs="Calibri"/>
-          <w:color w:val="000000"/>
-          <w:lang w:bidi="he-IL"/>
-        </w:rPr>
-        <w:t>low</w:t>
-      </w:r>
-      <w:r>
-        <w:rPr>
-          <w:rFonts w:ascii="Calibri" w:eastAsia="Times New Roman" w:hAnsi="Calibri" w:cs="Calibri"/>
-          <w:color w:val="000000"/>
-          <w:lang w:bidi="he-IL"/>
-        </w:rPr>
-        <w:t>:</w:t>
-      </w:r>
-      <w:r>
-        <w:rPr>
-          <w:rFonts w:ascii="Calibri" w:eastAsia="Times New Roman" w:hAnsi="Calibri" w:cs="Calibri"/>
-          <w:color w:val="000000"/>
-          <w:lang w:bidi="he-IL"/>
-        </w:rPr>
-        <w:t xml:space="preserve"> </w:t>
-      </w:r>
-      <w:r>
-        <w:rPr>
-          <w:rFonts w:ascii="Calibri" w:eastAsia="Times New Roman" w:hAnsi="Calibri" w:cs="Calibri"/>
-          <w:color w:val="000000"/>
-          <w:lang w:bidi="he-IL"/>
-        </w:rPr>
-        <w:t>x&lt;</w:t>
-      </w:r>
-      <w:r>
-        <w:rPr>
-          <w:rFonts w:ascii="Calibri" w:eastAsia="Times New Roman" w:hAnsi="Calibri" w:cs="Calibri"/>
-          <w:color w:val="000000"/>
-          <w:lang w:bidi="he-IL"/>
-        </w:rPr>
-        <w:t>3</w:t>
-      </w:r>
-    </w:p>
-    <w:p>
-      <w:pPr>
-        <w:pStyle w:val="ListParagraph"/>
-        <w:numPr>
-          <w:ilvl w:val="1"/>
-          <w:numId w:val="1"/>
-        </w:numPr>
-        <w:rPr>
-          <w:rFonts w:ascii="Calibri" w:eastAsia="Times New Roman" w:hAnsi="Calibri" w:cs="Calibri"/>
-          <w:color w:val="000000"/>
-          <w:lang w:bidi="he-IL"/>
-        </w:rPr>
-      </w:pPr>
-      <w:r>
-        <w:rPr>
-          <w:rFonts w:ascii="Calibri" w:eastAsia="Times New Roman" w:hAnsi="Calibri" w:cs="Calibri"/>
-          <w:color w:val="000000"/>
-          <w:lang w:bidi="he-IL"/>
-        </w:rPr>
-        <w:t>med1</w:t>
-      </w:r>
-      <w:r>
-        <w:rPr>
-          <w:rFonts w:ascii="Calibri" w:eastAsia="Times New Roman" w:hAnsi="Calibri" w:cs="Calibri"/>
-          <w:color w:val="000000"/>
-          <w:lang w:bidi="he-IL"/>
-        </w:rPr>
-        <w:t>: 3&lt;</w:t>
-      </w:r>
-      <w:r>
-        <w:rPr>
-          <w:rFonts w:ascii="Calibri" w:eastAsia="Times New Roman" w:hAnsi="Calibri" w:cs="Calibri"/>
-          <w:color w:val="000000"/>
-          <w:lang w:bidi="he-IL"/>
-        </w:rPr>
-        <w:t>=</w:t>
-      </w:r>
-      <w:r>
-        <w:rPr>
-          <w:rFonts w:ascii="Calibri" w:eastAsia="Times New Roman" w:hAnsi="Calibri" w:cs="Calibri"/>
-          <w:color w:val="000000"/>
-          <w:lang w:bidi="he-IL"/>
-        </w:rPr>
-        <w:t>x&lt;</w:t>
-      </w:r>
-      <w:r>
-        <w:rPr>
-          <w:rFonts w:ascii="Calibri" w:eastAsia="Times New Roman" w:hAnsi="Calibri" w:cs="Calibri"/>
-          <w:color w:val="000000"/>
-          <w:lang w:bidi="he-IL"/>
-        </w:rPr>
-        <w:t>=</w:t>
-      </w:r>
-      <w:r>
-        <w:rPr>
-          <w:rFonts w:ascii="Calibri" w:eastAsia="Times New Roman" w:hAnsi="Calibri" w:cs="Calibri"/>
-          <w:color w:val="000000"/>
-          <w:lang w:bidi="he-IL"/>
-        </w:rPr>
-        <w:t>5</w:t>
-      </w:r>
-    </w:p>
-    <w:p>
-      <w:pPr>
-        <w:pStyle w:val="ListParagraph"/>
-        <w:numPr>
-          <w:ilvl w:val="1"/>
-          <w:numId w:val="1"/>
-        </w:numPr>
-        <w:rPr>
-          <w:rFonts w:ascii="Calibri" w:eastAsia="Times New Roman" w:hAnsi="Calibri" w:cs="Calibri"/>
-          <w:color w:val="000000"/>
-          <w:lang w:bidi="he-IL"/>
-        </w:rPr>
-      </w:pPr>
-      <w:r>
-        <w:rPr>
-          <w:rFonts w:ascii="Calibri" w:eastAsia="Times New Roman" w:hAnsi="Calibri" w:cs="Calibri"/>
-          <w:color w:val="000000"/>
-          <w:lang w:bidi="he-IL"/>
-        </w:rPr>
-        <w:t>m</w:t>
-      </w:r>
-      <w:r>
-        <w:rPr>
-          <w:rFonts w:ascii="Calibri" w:eastAsia="Times New Roman" w:hAnsi="Calibri" w:cs="Calibri"/>
-          <w:color w:val="000000"/>
-          <w:lang w:bidi="he-IL"/>
-        </w:rPr>
-        <w:t>e</w:t>
-      </w:r>
-      <w:r>
-        <w:rPr>
-          <w:rFonts w:ascii="Calibri" w:eastAsia="Times New Roman" w:hAnsi="Calibri" w:cs="Calibri"/>
-          <w:color w:val="000000"/>
-          <w:lang w:bidi="he-IL"/>
-        </w:rPr>
-        <w:t>d2</w:t>
-      </w:r>
-      <w:r>
-        <w:rPr>
-          <w:rFonts w:ascii="Calibri" w:eastAsia="Times New Roman" w:hAnsi="Calibri" w:cs="Calibri"/>
-          <w:color w:val="000000"/>
-          <w:lang w:bidi="he-IL"/>
-        </w:rPr>
-        <w:t>:</w:t>
-      </w:r>
-      <w:r>
-        <w:rPr>
-          <w:rFonts w:ascii="Calibri" w:eastAsia="Times New Roman" w:hAnsi="Calibri" w:cs="Calibri"/>
-          <w:color w:val="000000"/>
-          <w:lang w:bidi="he-IL"/>
-        </w:rPr>
-        <w:t xml:space="preserve"> 5&lt;x&lt;</w:t>
-      </w:r>
-      <w:r>
-        <w:rPr>
-          <w:rFonts w:ascii="Calibri" w:eastAsia="Times New Roman" w:hAnsi="Calibri" w:cs="Calibri"/>
-          <w:color w:val="000000"/>
-          <w:lang w:bidi="he-IL"/>
-        </w:rPr>
-        <w:t>8</w:t>
-      </w:r>
-    </w:p>
-    <w:p>
-      <w:pPr>
-        <w:pStyle w:val="ListParagraph"/>
-        <w:numPr>
-          <w:ilvl w:val="1"/>
-          <w:numId w:val="1"/>
-        </w:numPr>
-        <w:rPr>
-          <w:rFonts w:ascii="Calibri" w:eastAsia="Times New Roman" w:hAnsi="Calibri" w:cs="Calibri"/>
-          <w:color w:val="000000"/>
-          <w:lang w:bidi="he-IL"/>
-        </w:rPr>
-      </w:pPr>
-      <w:r>
-        <w:rPr>
-          <w:rFonts w:ascii="Calibri" w:eastAsia="Times New Roman" w:hAnsi="Calibri" w:cs="Calibri"/>
-          <w:color w:val="000000"/>
-          <w:lang w:bidi="he-IL"/>
-        </w:rPr>
-        <w:t>high</w:t>
-      </w:r>
-      <w:r>
-        <w:rPr>
-          <w:rFonts w:ascii="Calibri" w:eastAsia="Times New Roman" w:hAnsi="Calibri" w:cs="Calibri"/>
-          <w:color w:val="000000"/>
-          <w:lang w:bidi="he-IL"/>
-        </w:rPr>
-        <w:t>:</w:t>
-      </w:r>
-      <w:r>
-        <w:rPr>
-          <w:rFonts w:ascii="Calibri" w:eastAsia="Times New Roman" w:hAnsi="Calibri" w:cs="Calibri"/>
-          <w:color w:val="000000"/>
-          <w:lang w:bidi="he-IL"/>
-        </w:rPr>
-        <w:t xml:space="preserve"> </w:t>
-      </w:r>
-      <w:r>
-        <w:rPr>
-          <w:rFonts w:ascii="Calibri" w:eastAsia="Times New Roman" w:hAnsi="Calibri" w:cs="Calibri"/>
-          <w:color w:val="000000"/>
-          <w:lang w:bidi="he-IL"/>
-        </w:rPr>
-        <w:t>x</w:t>
-      </w:r>
-      <w:r>
-        <w:rPr>
-          <w:rFonts w:ascii="Calibri" w:eastAsia="Times New Roman" w:hAnsi="Calibri" w:cs="Calibri"/>
-          <w:color w:val="000000"/>
-          <w:lang w:bidi="he-IL"/>
-        </w:rPr>
-        <w:t>&gt;=8</w:t>
+      </w:pPr>
+      <w:proofErr w:type="spellStart"/>
+      <w:r>
+        <w:t>history_lottery_result</w:t>
+      </w:r>
+      <w:proofErr w:type="spellEnd"/>
+      <w:r>
+        <w:t>: the average lottery results</w:t>
+      </w:r>
+    </w:p>
+    <w:p>
+      <w:pPr>
+        <w:pStyle w:val="ListParagraph"/>
+        <w:numPr>
+          <w:ilvl w:val="0"/>
+          <w:numId w:val="1"/>
+        </w:numPr>
+      </w:pPr>
+      <w:proofErr w:type="spellStart"/>
+      <w:r>
+        <w:t>history_chose_lose</w:t>
+      </w:r>
+      <w:proofErr w:type="spellEnd"/>
+      <w:r>
+        <w:t>: The proportion of rounds the DM chose the hotel and lose (result&lt;8)</w:t>
+      </w:r>
+    </w:p>
+    <w:p>
+      <w:pPr>
+        <w:pStyle w:val="ListParagraph"/>
+        <w:numPr>
+          <w:ilvl w:val="0"/>
+          <w:numId w:val="1"/>
+        </w:numPr>
+      </w:pPr>
+      <w:proofErr w:type="spellStart"/>
+      <w:r>
+        <w:t>history_chose_</w:t>
+      </w:r>
+      <w:r>
+        <w:t>earn</w:t>
+      </w:r>
+      <w:proofErr w:type="spellEnd"/>
+      <w:r>
+        <w:t>: The proportion of rounds the DM chose the hotel and earn (result&gt;=8)</w:t>
+      </w:r>
+    </w:p>
+    <w:p>
+      <w:pPr>
+        <w:pStyle w:val="ListParagraph"/>
+        <w:numPr>
+          <w:ilvl w:val="0"/>
+          <w:numId w:val="1"/>
+        </w:numPr>
+      </w:pPr>
+      <w:proofErr w:type="spellStart"/>
+      <w:r>
+        <w:t>history_not_chose_lose</w:t>
+      </w:r>
+      <w:proofErr w:type="spellEnd"/>
+      <w:r>
+        <w:t>: The proportion of rounds the DM chose the hotel and could lose (result&lt;8)</w:t>
+      </w:r>
+    </w:p>
+    <w:p>
+      <w:pPr>
+        <w:pStyle w:val="ListParagraph"/>
+        <w:numPr>
+          <w:ilvl w:val="0"/>
+          <w:numId w:val="1"/>
+        </w:numPr>
+      </w:pPr>
+      <w:r>
+        <w:t xml:space="preserve">history_10_result: </w:t>
+      </w:r>
+      <w:r>
+        <w:t>The proportion of rounds the lottery results</w:t>
+      </w:r>
+      <w:r>
+        <w:t xml:space="preserve"> was 10</w:t>
+      </w:r>
+    </w:p>
+    <w:p/>
+    <w:p>
+      <w:r>
+        <w:t xml:space="preserve">** </w:t>
+      </w:r>
+      <w:r>
+        <w:t xml:space="preserve">proportion </w:t>
+      </w:r>
+      <w:r>
+        <w:t xml:space="preserve">might the average of the weighted average with </w:t>
+      </w:r>
+      <m:oMath>
+        <m:sSup>
+          <m:sSupPr>
+            <m:ctrlPr>
+              <w:rPr>
+                <w:rFonts w:ascii="Cambria Math" w:hAnsi="Cambria Math"/>
+                <w:i/>
+              </w:rPr>
+            </m:ctrlPr>
+          </m:sSupPr>
+          <m:e>
+            <m:r>
+              <w:rPr>
+                <w:rFonts w:ascii="Cambria Math" w:hAnsi="Cambria Math"/>
+              </w:rPr>
+              <m:t>α</m:t>
+            </m:r>
+          </m:e>
+          <m:sup>
+            <m:r>
+              <w:rPr>
+                <w:rFonts w:ascii="Cambria Math" w:hAnsi="Cambria Math"/>
+              </w:rPr>
+              <m:t>i</m:t>
+            </m:r>
+          </m:sup>
+        </m:sSup>
+      </m:oMath>
+      <w:r>
+        <w:rPr>
+          <w:rFonts w:eastAsiaTheme="minorEastAsia"/>
+        </w:rPr>
+        <w:t xml:space="preserve"> where </w:t>
+      </w:r>
+      <w:proofErr w:type="spellStart"/>
+      <w:r>
+        <w:rPr>
+          <w:rFonts w:eastAsiaTheme="minorEastAsia"/>
+        </w:rPr>
+        <w:t>i</w:t>
+      </w:r>
+      <w:proofErr w:type="spellEnd"/>
+      <w:r>
+        <w:rPr>
+          <w:rFonts w:eastAsiaTheme="minorEastAsia"/>
+        </w:rPr>
+        <w:t>=number of rounds between the current round the data’s round</w:t>
       </w:r>
       <w:bookmarkStart w:id="0" w:name="_GoBack"/>
       <w:bookmarkEnd w:id="0"/>
-    </w:p>
-    <w:p>
-      <w:pPr>
-        <w:pStyle w:val="ListParagraph"/>
-        <w:numPr>
-          <w:ilvl w:val="0"/>
-          <w:numId w:val="1"/>
-        </w:numPr>
-        <w:rPr>
-          <w:rFonts w:ascii="Calibri" w:eastAsia="Times New Roman" w:hAnsi="Calibri" w:cs="Calibri"/>
-          <w:color w:val="000000"/>
-          <w:lang w:bidi="he-IL"/>
-        </w:rPr>
-      </w:pPr>
-      <w:r>
-        <w:rPr>
-          <w:rFonts w:ascii="Calibri" w:eastAsia="Times New Roman" w:hAnsi="Calibri" w:cs="Calibri"/>
-          <w:color w:val="000000"/>
-          <w:lang w:bidi="he-IL"/>
-        </w:rPr>
-        <w:t>seconds on page (DM page):</w:t>
-      </w:r>
-    </w:p>
-    <w:p>
-      <w:pPr>
-        <w:pStyle w:val="ListParagraph"/>
-        <w:numPr>
-          <w:ilvl w:val="1"/>
-          <w:numId w:val="1"/>
-        </w:numPr>
-        <w:rPr>
-          <w:rFonts w:ascii="Calibri" w:eastAsia="Times New Roman" w:hAnsi="Calibri" w:cs="Calibri"/>
-          <w:color w:val="000000"/>
-          <w:lang w:bidi="he-IL"/>
-        </w:rPr>
-      </w:pPr>
-      <w:r>
-        <w:rPr>
-          <w:rFonts w:ascii="Calibri" w:eastAsia="Times New Roman" w:hAnsi="Calibri" w:cs="Calibri"/>
-          <w:color w:val="000000"/>
-          <w:lang w:bidi="he-IL"/>
-        </w:rPr>
-        <w:t xml:space="preserve">low: </w:t>
-      </w:r>
-      <w:r>
-        <w:rPr>
-          <w:rFonts w:ascii="Calibri" w:eastAsia="Times New Roman" w:hAnsi="Calibri" w:cs="Calibri"/>
-          <w:color w:val="000000"/>
-          <w:lang w:bidi="he-IL"/>
-        </w:rPr>
-        <w:t>x&lt;15</w:t>
-      </w:r>
-    </w:p>
-    <w:p>
-      <w:pPr>
-        <w:pStyle w:val="ListParagraph"/>
-        <w:numPr>
-          <w:ilvl w:val="1"/>
-          <w:numId w:val="1"/>
-        </w:numPr>
-        <w:rPr>
-          <w:rFonts w:ascii="Calibri" w:eastAsia="Times New Roman" w:hAnsi="Calibri" w:cs="Calibri"/>
-          <w:color w:val="000000"/>
-          <w:lang w:bidi="he-IL"/>
-        </w:rPr>
-      </w:pPr>
-      <w:r>
-        <w:rPr>
-          <w:rFonts w:ascii="Calibri" w:eastAsia="Times New Roman" w:hAnsi="Calibri" w:cs="Calibri"/>
-          <w:color w:val="000000"/>
-          <w:lang w:bidi="he-IL"/>
-        </w:rPr>
-        <w:t>med: 15&lt;=x&lt;30</w:t>
-      </w:r>
-    </w:p>
-    <w:p>
-      <w:pPr>
-        <w:pStyle w:val="ListParagraph"/>
-        <w:numPr>
-          <w:ilvl w:val="1"/>
-          <w:numId w:val="1"/>
-        </w:numPr>
-        <w:rPr>
-          <w:rFonts w:ascii="Calibri" w:eastAsia="Times New Roman" w:hAnsi="Calibri" w:cs="Calibri"/>
-          <w:color w:val="000000"/>
-          <w:lang w:bidi="he-IL"/>
-        </w:rPr>
-      </w:pPr>
-      <w:r>
-        <w:rPr>
-          <w:rFonts w:ascii="Calibri" w:eastAsia="Times New Roman" w:hAnsi="Calibri" w:cs="Calibri"/>
-          <w:color w:val="000000"/>
-          <w:lang w:bidi="he-IL"/>
-        </w:rPr>
-        <w:t>high: x&gt;=30</w:t>
-      </w:r>
-    </w:p>
-    <w:p>
-      <w:pPr>
-        <w:ind w:left="1800"/>
-      </w:pPr>
-    </w:p>
-    <w:p>
-      <w:r>
-        <w:br w:type="page"/>
-      </w:r>
-    </w:p>
-    <w:p>
-      <w:pPr>
-        <w:rPr>
-          <w:b/>
-          <w:bCs/>
-        </w:rPr>
-      </w:pPr>
-      <w:r>
-        <w:rPr>
-          <w:b/>
-          <w:bCs/>
-        </w:rPr>
-        <w:lastRenderedPageBreak/>
-        <w:t>Global</w:t>
-      </w:r>
-      <w:r>
-        <w:rPr>
-          <w:b/>
-          <w:bCs/>
-        </w:rPr>
-        <w:t xml:space="preserve"> Features:</w:t>
-      </w:r>
-    </w:p>
-    <w:p>
-      <w:pPr>
-        <w:pStyle w:val="ListParagraph"/>
-        <w:numPr>
-          <w:ilvl w:val="0"/>
-          <w:numId w:val="1"/>
-        </w:numPr>
-      </w:pPr>
-      <w:r>
-        <w:t>Gender</w:t>
-      </w:r>
-    </w:p>
-    <w:p>
-      <w:pPr>
-        <w:pStyle w:val="ListParagraph"/>
-        <w:numPr>
-          <w:ilvl w:val="0"/>
-          <w:numId w:val="1"/>
-        </w:numPr>
-      </w:pPr>
     </w:p>
     <w:p>
       <w:pPr>
@@ -1206,22 +1371,13 @@
         </w:numPr>
       </w:pPr>
       <w:r>
-        <w:t xml:space="preserve">All history: </w:t>
-      </w:r>
-      <w:r>
-        <w:t xml:space="preserve">use the text, decision and feedback from </w:t>
-      </w:r>
-      <w:r>
-        <w:t>all the</w:t>
-      </w:r>
-      <w:r>
-        <w:t xml:space="preserve"> previous round</w:t>
-      </w:r>
-      <w:r>
-        <w:t>s</w:t>
-      </w:r>
-      <w:r>
-        <w:t>.</w:t>
+        <w:t>All history</w:t>
+      </w:r>
+      <w:r>
+        <w:t xml:space="preserve"> (NN)</w:t>
+      </w:r>
+      <w:r>
+        <w:t>: use the text, decision and feedback from all the previous rounds.</w:t>
       </w:r>
     </w:p>
     <w:p>
@@ -1233,7 +1389,55 @@
         </w:numPr>
       </w:pPr>
       <w:r>
+        <w:t>All history text (no NN): use the calculated history text features</w:t>
+      </w:r>
+    </w:p>
+    <w:p>
+      <w:pPr>
+        <w:pStyle w:val="ListParagraph"/>
+        <w:numPr>
+          <w:ilvl w:val="0"/>
+          <w:numId w:val="1"/>
+        </w:numPr>
+      </w:pPr>
+      <w:r>
+        <w:t xml:space="preserve"> </w:t>
+      </w:r>
+      <w:r>
+        <w:t xml:space="preserve">All history (no NN): use the calculated history </w:t>
+      </w:r>
+      <w:r>
+        <w:t xml:space="preserve">not </w:t>
+      </w:r>
+      <w:r>
+        <w:t>text features</w:t>
+      </w:r>
+      <w:r>
+        <w:t xml:space="preserve"> (global features from above)</w:t>
+      </w:r>
+    </w:p>
+    <w:p>
+      <w:pPr>
+        <w:pStyle w:val="ListParagraph"/>
+        <w:numPr>
+          <w:ilvl w:val="0"/>
+          <w:numId w:val="1"/>
+        </w:numPr>
+      </w:pPr>
+      <w:r>
         <w:t>No history: use only the text from the current round to predict the current decision</w:t>
+      </w:r>
+    </w:p>
+    <w:p>
+      <w:pPr>
+        <w:pStyle w:val="ListParagraph"/>
+        <w:numPr>
+          <w:ilvl w:val="0"/>
+          <w:numId w:val="1"/>
+        </w:numPr>
+      </w:pPr>
+      <w:r>
+        <w:t>No text: use only the numeric features</w:t>
       </w:r>
     </w:p>
     <w:sectPr>
@@ -1485,6 +1689,7 @@
     <w:lsdException w:name="HTML Sample" w:semiHidden="1" w:unhideWhenUsed="1"/>
     <w:lsdException w:name="HTML Typewriter" w:semiHidden="1" w:unhideWhenUsed="1"/>
     <w:lsdException w:name="HTML Variable" w:semiHidden="1" w:unhideWhenUsed="1"/>
+    <w:lsdException w:name="Normal Table" w:semiHidden="1" w:unhideWhenUsed="1"/>
     <w:lsdException w:name="annotation subject" w:semiHidden="1" w:unhideWhenUsed="1"/>
     <w:lsdException w:name="No List" w:semiHidden="1" w:unhideWhenUsed="1"/>
     <w:lsdException w:name="Outline List 1" w:semiHidden="1" w:unhideWhenUsed="1"/>
@@ -1531,8 +1736,10 @@
     <w:lsdException w:name="Table Subtle 2" w:semiHidden="1" w:unhideWhenUsed="1"/>
     <w:lsdException w:name="Table Web 1" w:semiHidden="1" w:unhideWhenUsed="1"/>
     <w:lsdException w:name="Table Web 2" w:semiHidden="1" w:unhideWhenUsed="1"/>
+    <w:lsdException w:name="Table Web 3" w:semiHidden="1" w:unhideWhenUsed="1"/>
     <w:lsdException w:name="Balloon Text" w:semiHidden="1" w:unhideWhenUsed="1"/>
     <w:lsdException w:name="Table Grid" w:uiPriority="39"/>
+    <w:lsdException w:name="Table Theme" w:semiHidden="1" w:unhideWhenUsed="1"/>
     <w:lsdException w:name="Placeholder Text" w:semiHidden="1"/>
     <w:lsdException w:name="No Spacing" w:uiPriority="1" w:qFormat="1"/>
     <w:lsdException w:name="Light Shading" w:uiPriority="60"/>
@@ -1793,6 +2000,65 @@
       <w:ind w:left="720"/>
       <w:contextualSpacing/>
     </w:pPr>
+  </w:style>
+  <w:style w:type="paragraph" w:styleId="HTMLPreformatted">
+    <w:name w:val="HTML Preformatted"/>
+    <w:basedOn w:val="Normal"/>
+    <w:link w:val="HTMLPreformattedChar"/>
+    <w:uiPriority w:val="99"/>
+    <w:semiHidden/>
+    <w:unhideWhenUsed/>
+    <w:rsid w:val="002155FC"/>
+    <w:pPr>
+      <w:tabs>
+        <w:tab w:val="left" w:pos="916"/>
+        <w:tab w:val="left" w:pos="1832"/>
+        <w:tab w:val="left" w:pos="2748"/>
+        <w:tab w:val="left" w:pos="3664"/>
+        <w:tab w:val="left" w:pos="4580"/>
+        <w:tab w:val="left" w:pos="5496"/>
+        <w:tab w:val="left" w:pos="6412"/>
+        <w:tab w:val="left" w:pos="7328"/>
+        <w:tab w:val="left" w:pos="8244"/>
+        <w:tab w:val="left" w:pos="9160"/>
+        <w:tab w:val="left" w:pos="10076"/>
+        <w:tab w:val="left" w:pos="10992"/>
+        <w:tab w:val="left" w:pos="11908"/>
+        <w:tab w:val="left" w:pos="12824"/>
+        <w:tab w:val="left" w:pos="13740"/>
+        <w:tab w:val="left" w:pos="14656"/>
+      </w:tabs>
+    </w:pPr>
+    <w:rPr>
+      <w:rFonts w:ascii="Courier New" w:eastAsia="Times New Roman" w:hAnsi="Courier New" w:cs="Courier New"/>
+      <w:sz w:val="20"/>
+      <w:szCs w:val="20"/>
+      <w:lang w:bidi="he-IL"/>
+    </w:rPr>
+  </w:style>
+  <w:style w:type="character" w:customStyle="1" w:styleId="HTMLPreformattedChar">
+    <w:name w:val="HTML Preformatted Char"/>
+    <w:basedOn w:val="DefaultParagraphFont"/>
+    <w:link w:val="HTMLPreformatted"/>
+    <w:uiPriority w:val="99"/>
+    <w:semiHidden/>
+    <w:rsid w:val="002155FC"/>
+    <w:rPr>
+      <w:rFonts w:ascii="Courier New" w:eastAsia="Times New Roman" w:hAnsi="Courier New" w:cs="Courier New"/>
+      <w:sz w:val="20"/>
+      <w:szCs w:val="20"/>
+      <w:lang w:bidi="he-IL"/>
+    </w:rPr>
+  </w:style>
+  <w:style w:type="character" w:styleId="PlaceholderText">
+    <w:name w:val="Placeholder Text"/>
+    <w:basedOn w:val="DefaultParagraphFont"/>
+    <w:uiPriority w:val="99"/>
+    <w:semiHidden/>
+    <w:rsid w:val="0014760A"/>
+    <w:rPr>
+      <w:color w:val="808080"/>
+    </w:rPr>
   </w:style>
 </w:styles>
 </file>

</xml_diff>